<commit_message>
More thoughs added in 'Antecedentes'
</commit_message>
<xml_diff>
--- a/documentacion/Antecedentes.docx
+++ b/documentacion/Antecedentes.docx
@@ -801,6 +801,164 @@
         <w:t>Wait</w:t>
       </w:r>
       <w:proofErr w:type="spellEnd"/>
+      <w:r>
+        <w:t>.</w:t>
+      </w:r>
+    </w:p>
+    <w:p>
+      <w:pPr>
+        <w:jc w:val="both"/>
+      </w:pPr>
+      <w:r>
+        <w:rPr>
+          <w:highlight w:val="yellow"/>
+        </w:rPr>
+        <w:t>[NO SE SI AGREGAR ESTA PARTE]</w:t>
+      </w:r>
+    </w:p>
+    <w:p>
+      <w:pPr>
+        <w:jc w:val="both"/>
+        <w:rPr>
+          <w:color w:val="FF0000"/>
+        </w:rPr>
+      </w:pPr>
+      <w:r>
+        <w:rPr>
+          <w:color w:val="FF0000"/>
+        </w:rPr>
+        <w:t>(</w:t>
+      </w:r>
+      <w:r>
+        <w:rPr>
+          <w:color w:val="FF0000"/>
+        </w:rPr>
+        <w:t>Lo siguiente son p</w:t>
+      </w:r>
+      <w:r>
+        <w:rPr>
+          <w:color w:val="FF0000"/>
+        </w:rPr>
+        <w:t>ensamientos, no texto explicito)</w:t>
+      </w:r>
+    </w:p>
+    <w:p>
+      <w:pPr>
+        <w:jc w:val="both"/>
+      </w:pPr>
+      <w:proofErr w:type="spellStart"/>
+      <w:r>
+        <w:t>Simrs</w:t>
+      </w:r>
+      <w:proofErr w:type="spellEnd"/>
+      <w:r>
+        <w:t xml:space="preserve"> fue la influencia más grande a la hora de diseñar la API de esta librería, la idea de separar </w:t>
+      </w:r>
+      <w:r>
+        <w:t xml:space="preserve">cada responsabilidad de la función en una estructura distinta es algo que se da bastante en el lenguaje </w:t>
+      </w:r>
+      <w:proofErr w:type="spellStart"/>
+      <w:r>
+        <w:t>rust</w:t>
+      </w:r>
+      <w:proofErr w:type="spellEnd"/>
+      <w:r>
+        <w:t xml:space="preserve">, se considera idiomático, </w:t>
+      </w:r>
+      <w:r>
+        <w:t xml:space="preserve">internamente </w:t>
+      </w:r>
+      <w:proofErr w:type="spellStart"/>
+      <w:r>
+        <w:t>Simrs</w:t>
+      </w:r>
+      <w:proofErr w:type="spellEnd"/>
+      <w:r>
+        <w:t xml:space="preserve"> se divide en un Container para las funciones, un </w:t>
+      </w:r>
+      <w:proofErr w:type="spellStart"/>
+      <w:r>
+        <w:t>Scheduler</w:t>
+      </w:r>
+      <w:proofErr w:type="spellEnd"/>
+      <w:r>
+        <w:t xml:space="preserve"> para la lista de eventos futuros, un </w:t>
+      </w:r>
+      <w:proofErr w:type="spellStart"/>
+      <w:r>
+        <w:t>State</w:t>
+      </w:r>
+      <w:proofErr w:type="spellEnd"/>
+      <w:r>
+        <w:t xml:space="preserve"> para guardar datos y compartirlo entre funciones</w:t>
+      </w:r>
+      <w:r>
+        <w:t>,</w:t>
+      </w:r>
+      <w:r>
+        <w:t xml:space="preserve"> </w:t>
+      </w:r>
+      <w:r>
+        <w:lastRenderedPageBreak/>
+        <w:t xml:space="preserve">que de otra manera se encuentran </w:t>
+      </w:r>
+      <w:proofErr w:type="spellStart"/>
+      <w:r>
+        <w:t>isoladas</w:t>
+      </w:r>
+      <w:proofErr w:type="spellEnd"/>
+      <w:r>
+        <w:t>,</w:t>
+      </w:r>
+      <w:r>
+        <w:t xml:space="preserve"> y </w:t>
+      </w:r>
+      <w:proofErr w:type="spellStart"/>
+      <w:r>
+        <w:t>Simulation</w:t>
+      </w:r>
+      <w:proofErr w:type="spellEnd"/>
+      <w:r>
+        <w:t xml:space="preserve"> que se compone de las 3 estructuras y provee la funcionalidad con la cual el usuario interactúa. Hace no mucho </w:t>
+      </w:r>
+      <w:proofErr w:type="spellStart"/>
+      <w:r>
+        <w:t>Simrs</w:t>
+      </w:r>
+      <w:proofErr w:type="spellEnd"/>
+      <w:r>
+        <w:t xml:space="preserve"> lanzo su versión 0.2.0 que incluye una nueva interfaz </w:t>
+      </w:r>
+      <w:r>
+        <w:t xml:space="preserve">llamada </w:t>
+      </w:r>
+      <w:proofErr w:type="spellStart"/>
+      <w:r>
+        <w:t>Execute</w:t>
+      </w:r>
+      <w:proofErr w:type="spellEnd"/>
+      <w:r>
+        <w:t xml:space="preserve"> y una implementación de dicha interfaz en la estructura </w:t>
+      </w:r>
+      <w:proofErr w:type="spellStart"/>
+      <w:r>
+        <w:t>Executor</w:t>
+      </w:r>
+      <w:proofErr w:type="spellEnd"/>
+      <w:r>
+        <w:t xml:space="preserve"> de esta forma la responsabilidad de ejecutar la simulación es extraída de </w:t>
+      </w:r>
+      <w:proofErr w:type="spellStart"/>
+      <w:r>
+        <w:t>Simulation</w:t>
+      </w:r>
+      <w:proofErr w:type="spellEnd"/>
+      <w:r>
+        <w:t xml:space="preserve"> y </w:t>
+      </w:r>
+      <w:r>
+        <w:t>en cambio se transfiere a cualquier estructura que implemente la interfaz</w:t>
+      </w:r>
       <w:r>
         <w:t>.</w:t>
       </w:r>
@@ -2138,6 +2296,10 @@
 </file>
 
 <file path=customXml/item1.xml><?xml version="1.0" encoding="utf-8"?>
+<b:Sources xmlns:b="http://schemas.openxmlformats.org/officeDocument/2006/bibliography" xmlns="http://schemas.openxmlformats.org/officeDocument/2006/bibliography" SelectedStyle="\APASixthEditionOfficeOnline.xsl" StyleName="APA" Version="6"/>
+</file>
+
+<file path=customXml/item2.xml><?xml version="1.0" encoding="utf-8"?>
 <ct:contentTypeSchema xmlns:ct="http://schemas.microsoft.com/office/2006/metadata/contentType" xmlns:ma="http://schemas.microsoft.com/office/2006/metadata/properties/metaAttributes" ct:_="" ma:_="" ma:contentTypeName="Documento" ma:contentTypeID="0x010100A8CCBE6CE26DA9418AA112EB729C6E41" ma:contentTypeVersion="9" ma:contentTypeDescription="Crear nuevo documento." ma:contentTypeScope="" ma:versionID="c4313b69d1f491ce7f6ea1054d2d1de8">
   <xsd:schema xmlns:xsd="http://www.w3.org/2001/XMLSchema" xmlns:xs="http://www.w3.org/2001/XMLSchema" xmlns:p="http://schemas.microsoft.com/office/2006/metadata/properties" xmlns:ns3="27898e01-fc6d-41d0-a2a4-bb6200cd305f" xmlns:ns4="ec6e8501-8ee4-42b9-b91c-b85821f7e56c" targetNamespace="http://schemas.microsoft.com/office/2006/metadata/properties" ma:root="true" ma:fieldsID="145ef46d19cfa3a0e17451d39cd41c8e" ns3:_="" ns4:_="">
     <xsd:import namespace="27898e01-fc6d-41d0-a2a4-bb6200cd305f"/>
@@ -2334,17 +2496,7 @@
 </ct:contentTypeSchema>
 </file>
 
-<file path=customXml/item2.xml><?xml version="1.0" encoding="utf-8"?>
-<b:Sources xmlns:b="http://schemas.openxmlformats.org/officeDocument/2006/bibliography" xmlns="http://schemas.openxmlformats.org/officeDocument/2006/bibliography" SelectedStyle="\APASixthEditionOfficeOnline.xsl" StyleName="APA" Version="6"/>
-</file>
-
 <file path=customXml/item3.xml><?xml version="1.0" encoding="utf-8"?>
-<p:properties xmlns:p="http://schemas.microsoft.com/office/2006/metadata/properties" xmlns:xsi="http://www.w3.org/2001/XMLSchema-instance" xmlns:pc="http://schemas.microsoft.com/office/infopath/2007/PartnerControls">
-  <documentManagement/>
-</p:properties>
-</file>
-
-<file path=customXml/item4.xml><?xml version="1.0" encoding="utf-8"?>
 <?mso-contentType ?>
 <FormTemplates xmlns="http://schemas.microsoft.com/sharepoint/v3/contenttype/forms">
   <Display>DocumentLibraryForm</Display>
@@ -2353,7 +2505,21 @@
 </FormTemplates>
 </file>
 
+<file path=customXml/item4.xml><?xml version="1.0" encoding="utf-8"?>
+<p:properties xmlns:p="http://schemas.microsoft.com/office/2006/metadata/properties" xmlns:xsi="http://www.w3.org/2001/XMLSchema-instance" xmlns:pc="http://schemas.microsoft.com/office/infopath/2007/PartnerControls">
+  <documentManagement/>
+</p:properties>
+</file>
+
 <file path=customXml/itemProps1.xml><?xml version="1.0" encoding="utf-8"?>
+<ds:datastoreItem xmlns:ds="http://schemas.openxmlformats.org/officeDocument/2006/customXml" ds:itemID="{FD861288-6190-4FA2-ADD1-94E8CB167B5F}">
+  <ds:schemaRefs>
+    <ds:schemaRef ds:uri="http://schemas.openxmlformats.org/officeDocument/2006/bibliography"/>
+  </ds:schemaRefs>
+</ds:datastoreItem>
+</file>
+
+<file path=customXml/itemProps2.xml><?xml version="1.0" encoding="utf-8"?>
 <ds:datastoreItem xmlns:ds="http://schemas.openxmlformats.org/officeDocument/2006/customXml" ds:itemID="{C24B9ECF-437A-4F71-A28F-40E4CF860CA8}">
   <ds:schemaRefs>
     <ds:schemaRef ds:uri="http://schemas.microsoft.com/office/2006/metadata/contentType"/>
@@ -2372,35 +2538,27 @@
 </ds:datastoreItem>
 </file>
 
-<file path=customXml/itemProps2.xml><?xml version="1.0" encoding="utf-8"?>
-<ds:datastoreItem xmlns:ds="http://schemas.openxmlformats.org/officeDocument/2006/customXml" ds:itemID="{FD861288-6190-4FA2-ADD1-94E8CB167B5F}">
+<file path=customXml/itemProps3.xml><?xml version="1.0" encoding="utf-8"?>
+<ds:datastoreItem xmlns:ds="http://schemas.openxmlformats.org/officeDocument/2006/customXml" ds:itemID="{3C191873-B1BB-479A-AD7E-C8EE7EB4A996}">
   <ds:schemaRefs>
-    <ds:schemaRef ds:uri="http://schemas.openxmlformats.org/officeDocument/2006/bibliography"/>
-  </ds:schemaRefs>
-</ds:datastoreItem>
-</file>
-
-<file path=customXml/itemProps3.xml><?xml version="1.0" encoding="utf-8"?>
-<ds:datastoreItem xmlns:ds="http://schemas.openxmlformats.org/officeDocument/2006/customXml" ds:itemID="{8C77B690-CC97-4015-94B2-D7764106B8F1}">
-  <ds:schemaRefs>
-    <ds:schemaRef ds:uri="http://schemas.openxmlformats.org/package/2006/metadata/core-properties"/>
-    <ds:schemaRef ds:uri="http://purl.org/dc/dcmitype/"/>
-    <ds:schemaRef ds:uri="http://schemas.microsoft.com/office/2006/documentManagement/types"/>
-    <ds:schemaRef ds:uri="http://purl.org/dc/terms/"/>
-    <ds:schemaRef ds:uri="http://schemas.microsoft.com/office/2006/metadata/properties"/>
-    <ds:schemaRef ds:uri="ec6e8501-8ee4-42b9-b91c-b85821f7e56c"/>
-    <ds:schemaRef ds:uri="http://purl.org/dc/elements/1.1/"/>
-    <ds:schemaRef ds:uri="http://schemas.microsoft.com/office/infopath/2007/PartnerControls"/>
-    <ds:schemaRef ds:uri="27898e01-fc6d-41d0-a2a4-bb6200cd305f"/>
-    <ds:schemaRef ds:uri="http://www.w3.org/XML/1998/namespace"/>
+    <ds:schemaRef ds:uri="http://schemas.microsoft.com/sharepoint/v3/contenttype/forms"/>
   </ds:schemaRefs>
 </ds:datastoreItem>
 </file>
 
 <file path=customXml/itemProps4.xml><?xml version="1.0" encoding="utf-8"?>
-<ds:datastoreItem xmlns:ds="http://schemas.openxmlformats.org/officeDocument/2006/customXml" ds:itemID="{3C191873-B1BB-479A-AD7E-C8EE7EB4A996}">
+<ds:datastoreItem xmlns:ds="http://schemas.openxmlformats.org/officeDocument/2006/customXml" ds:itemID="{8C77B690-CC97-4015-94B2-D7764106B8F1}">
   <ds:schemaRefs>
-    <ds:schemaRef ds:uri="http://schemas.microsoft.com/sharepoint/v3/contenttype/forms"/>
+    <ds:schemaRef ds:uri="http://purl.org/dc/terms/"/>
+    <ds:schemaRef ds:uri="http://purl.org/dc/dcmitype/"/>
+    <ds:schemaRef ds:uri="http://schemas.microsoft.com/office/2006/metadata/properties"/>
+    <ds:schemaRef ds:uri="http://www.w3.org/XML/1998/namespace"/>
+    <ds:schemaRef ds:uri="27898e01-fc6d-41d0-a2a4-bb6200cd305f"/>
+    <ds:schemaRef ds:uri="http://schemas.microsoft.com/office/2006/documentManagement/types"/>
+    <ds:schemaRef ds:uri="ec6e8501-8ee4-42b9-b91c-b85821f7e56c"/>
+    <ds:schemaRef ds:uri="http://schemas.microsoft.com/office/infopath/2007/PartnerControls"/>
+    <ds:schemaRef ds:uri="http://schemas.openxmlformats.org/package/2006/metadata/core-properties"/>
+    <ds:schemaRef ds:uri="http://purl.org/dc/elements/1.1/"/>
   </ds:schemaRefs>
 </ds:datastoreItem>
 </file>
</xml_diff>